<commit_message>
Add traces for ping task
</commit_message>
<xml_diff>
--- a/03_Exercise_Ping_Traceroute/03_PingTraceroute.docx
+++ b/03_Exercise_Ping_Traceroute/03_PingTraceroute.docx
@@ -4,7 +4,7 @@
   <w:body>
     <w:p>
       <w:pPr>
-        <w:pStyle w:val="Titel"/>
+        <w:pStyle w:val="Title"/>
         <w:rPr>
           <w:lang w:val="de-DE"/>
         </w:rPr>
@@ -33,7 +33,7 @@
     </w:p>
     <w:p>
       <w:pPr>
-        <w:pStyle w:val="berschrift1"/>
+        <w:pStyle w:val="Heading1"/>
         <w:rPr>
           <w:lang w:val="de-DE"/>
         </w:rPr>
@@ -47,7 +47,7 @@
     </w:p>
     <w:p>
       <w:pPr>
-        <w:pStyle w:val="Listenabsatz"/>
+        <w:pStyle w:val="ListParagraph"/>
         <w:numPr>
           <w:ilvl w:val="0"/>
           <w:numId w:val="1"/>
@@ -65,7 +65,7 @@
     </w:p>
     <w:p>
       <w:pPr>
-        <w:pStyle w:val="berschrift1"/>
+        <w:pStyle w:val="Heading1"/>
         <w:rPr>
           <w:lang w:val="en-US"/>
         </w:rPr>
@@ -79,7 +79,7 @@
     </w:p>
     <w:p>
       <w:pPr>
-        <w:pStyle w:val="Untertitel"/>
+        <w:pStyle w:val="Subtitle"/>
         <w:rPr>
           <w:lang w:val="de-DE"/>
         </w:rPr>
@@ -153,6 +153,7 @@
       </w:pPr>
       <w:r>
         <w:rPr>
+          <w:noProof/>
           <w:lang w:val="de-DE"/>
         </w:rPr>
         <w:drawing>
@@ -194,7 +195,7 @@
     </w:p>
     <w:p>
       <w:pPr>
-        <w:pStyle w:val="Untertitel"/>
+        <w:pStyle w:val="Subtitle"/>
         <w:rPr>
           <w:lang w:val="de-DE"/>
         </w:rPr>
@@ -227,6 +228,7 @@
       </w:pPr>
       <w:r>
         <w:rPr>
+          <w:noProof/>
           <w:lang w:val="de-DE"/>
         </w:rPr>
         <w:drawing>
@@ -287,6 +289,7 @@
       </w:pPr>
       <w:r>
         <w:rPr>
+          <w:noProof/>
           <w:lang w:val="de-DE"/>
         </w:rPr>
         <w:drawing>
@@ -348,7 +351,7 @@
     </w:p>
     <w:p>
       <w:pPr>
-        <w:pStyle w:val="Untertitel"/>
+        <w:pStyle w:val="Subtitle"/>
         <w:rPr>
           <w:lang w:val="de-DE"/>
         </w:rPr>
@@ -492,7 +495,7 @@
     </w:p>
     <w:p>
       <w:pPr>
-        <w:pStyle w:val="Untertitel"/>
+        <w:pStyle w:val="Subtitle"/>
         <w:rPr>
           <w:lang w:val="de-DE"/>
         </w:rPr>
@@ -596,6 +599,42 @@
         </w:rPr>
         <w:t>)</w:t>
       </w:r>
+    </w:p>
+    <w:p>
+      <w:pPr>
+        <w:spacing w:line="259" w:lineRule="auto"/>
+        <w:rPr>
+          <w:lang w:val="de-DE"/>
+        </w:rPr>
+      </w:pPr>
+      <w:r>
+        <w:rPr>
+          <w:lang w:val="de-DE"/>
+        </w:rPr>
+        <w:br w:type="page"/>
+      </w:r>
+    </w:p>
+    <w:p>
+      <w:pPr>
+        <w:pStyle w:val="Heading1"/>
+        <w:rPr>
+          <w:lang w:val="de-DE"/>
+        </w:rPr>
+      </w:pPr>
+      <w:r>
+        <w:rPr>
+          <w:lang w:val="de-DE"/>
+        </w:rPr>
+        <w:lastRenderedPageBreak/>
+        <w:t>Aufgabe 3</w:t>
+      </w:r>
+    </w:p>
+    <w:p>
+      <w:pPr>
+        <w:rPr>
+          <w:lang w:val="de-DE"/>
+        </w:rPr>
+      </w:pPr>
     </w:p>
     <w:sectPr>
       <w:pgSz w:w="11906" w:h="16838"/>
@@ -726,15 +765,6 @@
   </w:abstractNum>
   <w:num w:numId="1" w16cid:durableId="1556159558">
     <w:abstractNumId w:val="0"/>
-    <w:lvlOverride w:ilvl="0"/>
-    <w:lvlOverride w:ilvl="1"/>
-    <w:lvlOverride w:ilvl="2"/>
-    <w:lvlOverride w:ilvl="3"/>
-    <w:lvlOverride w:ilvl="4"/>
-    <w:lvlOverride w:ilvl="5"/>
-    <w:lvlOverride w:ilvl="6"/>
-    <w:lvlOverride w:ilvl="7"/>
-    <w:lvlOverride w:ilvl="8"/>
   </w:num>
 </w:numbering>
 </file>
@@ -1134,7 +1164,7 @@
     <w:lsdException w:name="Unresolved Mention" w:semiHidden="1" w:unhideWhenUsed="1"/>
     <w:lsdException w:name="Smart Link" w:semiHidden="1" w:unhideWhenUsed="1"/>
   </w:latentStyles>
-  <w:style w:type="paragraph" w:default="1" w:styleId="Standard">
+  <w:style w:type="paragraph" w:default="1" w:styleId="Normal">
     <w:name w:val="Normal"/>
     <w:qFormat/>
     <w:rsid w:val="00A26DC3"/>
@@ -1145,11 +1175,11 @@
       <w:lang w:val="en-DE"/>
     </w:rPr>
   </w:style>
-  <w:style w:type="paragraph" w:styleId="berschrift1">
+  <w:style w:type="paragraph" w:styleId="Heading1">
     <w:name w:val="heading 1"/>
-    <w:basedOn w:val="Standard"/>
-    <w:next w:val="Standard"/>
-    <w:link w:val="berschrift1Zchn"/>
+    <w:basedOn w:val="Normal"/>
+    <w:next w:val="Normal"/>
+    <w:link w:val="Heading1Char"/>
     <w:uiPriority w:val="9"/>
     <w:qFormat/>
     <w:rsid w:val="00A26DC3"/>
@@ -1166,11 +1196,11 @@
       <w:szCs w:val="32"/>
     </w:rPr>
   </w:style>
-  <w:style w:type="paragraph" w:styleId="berschrift2">
+  <w:style w:type="paragraph" w:styleId="Heading2">
     <w:name w:val="heading 2"/>
-    <w:basedOn w:val="Standard"/>
-    <w:next w:val="Standard"/>
-    <w:link w:val="berschrift2Zchn"/>
+    <w:basedOn w:val="Normal"/>
+    <w:next w:val="Normal"/>
+    <w:link w:val="Heading2Char"/>
     <w:uiPriority w:val="9"/>
     <w:unhideWhenUsed/>
     <w:qFormat/>
@@ -1188,13 +1218,13 @@
       <w:szCs w:val="26"/>
     </w:rPr>
   </w:style>
-  <w:style w:type="character" w:default="1" w:styleId="Absatz-Standardschriftart">
+  <w:style w:type="character" w:default="1" w:styleId="DefaultParagraphFont">
     <w:name w:val="Default Paragraph Font"/>
     <w:uiPriority w:val="1"/>
     <w:semiHidden/>
     <w:unhideWhenUsed/>
   </w:style>
-  <w:style w:type="table" w:default="1" w:styleId="NormaleTabelle">
+  <w:style w:type="table" w:default="1" w:styleId="TableNormal">
     <w:name w:val="Normal Table"/>
     <w:uiPriority w:val="99"/>
     <w:semiHidden/>
@@ -1209,16 +1239,16 @@
       </w:tblCellMar>
     </w:tblPr>
   </w:style>
-  <w:style w:type="numbering" w:default="1" w:styleId="KeineListe">
+  <w:style w:type="numbering" w:default="1" w:styleId="NoList">
     <w:name w:val="No List"/>
     <w:uiPriority w:val="99"/>
     <w:semiHidden/>
     <w:unhideWhenUsed/>
   </w:style>
-  <w:style w:type="character" w:customStyle="1" w:styleId="berschrift1Zchn">
-    <w:name w:val="Überschrift 1 Zchn"/>
-    <w:basedOn w:val="Absatz-Standardschriftart"/>
-    <w:link w:val="berschrift1"/>
+  <w:style w:type="character" w:customStyle="1" w:styleId="Heading1Char">
+    <w:name w:val="Heading 1 Char"/>
+    <w:basedOn w:val="DefaultParagraphFont"/>
+    <w:link w:val="Heading1"/>
     <w:uiPriority w:val="9"/>
     <w:rsid w:val="00A26DC3"/>
     <w:rPr>
@@ -1229,11 +1259,11 @@
       <w:lang w:val="en-DE"/>
     </w:rPr>
   </w:style>
-  <w:style w:type="paragraph" w:styleId="Titel">
+  <w:style w:type="paragraph" w:styleId="Title">
     <w:name w:val="Title"/>
-    <w:basedOn w:val="Standard"/>
-    <w:next w:val="Standard"/>
-    <w:link w:val="TitelZchn"/>
+    <w:basedOn w:val="Normal"/>
+    <w:next w:val="Normal"/>
+    <w:link w:val="TitleChar"/>
     <w:uiPriority w:val="10"/>
     <w:qFormat/>
     <w:rsid w:val="00A26DC3"/>
@@ -1249,10 +1279,10 @@
       <w:szCs w:val="56"/>
     </w:rPr>
   </w:style>
-  <w:style w:type="character" w:customStyle="1" w:styleId="TitelZchn">
-    <w:name w:val="Titel Zchn"/>
-    <w:basedOn w:val="Absatz-Standardschriftart"/>
-    <w:link w:val="Titel"/>
+  <w:style w:type="character" w:customStyle="1" w:styleId="TitleChar">
+    <w:name w:val="Title Char"/>
+    <w:basedOn w:val="DefaultParagraphFont"/>
+    <w:link w:val="Title"/>
     <w:uiPriority w:val="10"/>
     <w:rsid w:val="00A26DC3"/>
     <w:rPr>
@@ -1264,9 +1294,9 @@
       <w:lang w:val="en-DE"/>
     </w:rPr>
   </w:style>
-  <w:style w:type="paragraph" w:styleId="Listenabsatz">
+  <w:style w:type="paragraph" w:styleId="ListParagraph">
     <w:name w:val="List Paragraph"/>
-    <w:basedOn w:val="Standard"/>
+    <w:basedOn w:val="Normal"/>
     <w:uiPriority w:val="34"/>
     <w:qFormat/>
     <w:rsid w:val="00A26DC3"/>
@@ -1275,10 +1305,10 @@
       <w:contextualSpacing/>
     </w:pPr>
   </w:style>
-  <w:style w:type="character" w:customStyle="1" w:styleId="berschrift2Zchn">
-    <w:name w:val="Überschrift 2 Zchn"/>
-    <w:basedOn w:val="Absatz-Standardschriftart"/>
-    <w:link w:val="berschrift2"/>
+  <w:style w:type="character" w:customStyle="1" w:styleId="Heading2Char">
+    <w:name w:val="Heading 2 Char"/>
+    <w:basedOn w:val="DefaultParagraphFont"/>
+    <w:link w:val="Heading2"/>
     <w:uiPriority w:val="9"/>
     <w:rsid w:val="00A26DC3"/>
     <w:rPr>
@@ -1289,11 +1319,11 @@
       <w:lang w:val="en-DE"/>
     </w:rPr>
   </w:style>
-  <w:style w:type="paragraph" w:styleId="Untertitel">
+  <w:style w:type="paragraph" w:styleId="Subtitle">
     <w:name w:val="Subtitle"/>
-    <w:basedOn w:val="Standard"/>
-    <w:next w:val="Standard"/>
-    <w:link w:val="UntertitelZchn"/>
+    <w:basedOn w:val="Normal"/>
+    <w:next w:val="Normal"/>
+    <w:link w:val="SubtitleChar"/>
     <w:uiPriority w:val="11"/>
     <w:qFormat/>
     <w:rsid w:val="00A26DC3"/>
@@ -1308,10 +1338,10 @@
       <w:spacing w:val="15"/>
     </w:rPr>
   </w:style>
-  <w:style w:type="character" w:customStyle="1" w:styleId="UntertitelZchn">
-    <w:name w:val="Untertitel Zchn"/>
-    <w:basedOn w:val="Absatz-Standardschriftart"/>
-    <w:link w:val="Untertitel"/>
+  <w:style w:type="character" w:customStyle="1" w:styleId="SubtitleChar">
+    <w:name w:val="Subtitle Char"/>
+    <w:basedOn w:val="DefaultParagraphFont"/>
+    <w:link w:val="Subtitle"/>
     <w:uiPriority w:val="11"/>
     <w:rsid w:val="00A26DC3"/>
     <w:rPr>

</xml_diff>